<commit_message>
Epic 1 - Andrii Turko
</commit_message>
<xml_diff>
--- a/ai_14/andrii_turko/epic_1/calculations_practice_work_task_1_andrii_turko.docx
+++ b/ai_14/andrii_turko/epic_1/calculations_practice_work_task_1_andrii_turko.docx
@@ -27,7 +27,24 @@
           <w:sz w:val="28"/>
           <w:szCs w:val="28"/>
         </w:rPr>
-        <w:t>1 Згенерувати в рандомайзері десяткове число у від 20 до 99 ()</w:t>
+        <w:t>1 Згенерувати в рандомайзері десяткове число у від 20 до 99 (</w:t>
+      </w:r>
+      <w:r>
+        <w:rPr>
+          <w:rFonts w:eastAsia="Times New Roman" w:cs="Times New Roman" w:ascii="Times New Roman" w:hAnsi="Times New Roman"/>
+          <w:sz w:val="28"/>
+          <w:szCs w:val="28"/>
+          <w:lang w:val="pl-PL"/>
+        </w:rPr>
+        <w:t>77</w:t>
+      </w:r>
+      <w:r>
+        <w:rPr>
+          <w:rFonts w:eastAsia="Times New Roman" w:cs="Times New Roman" w:ascii="Times New Roman" w:hAnsi="Times New Roman"/>
+          <w:sz w:val="28"/>
+          <w:szCs w:val="28"/>
+        </w:rPr>
+        <w:t>)</w:t>
       </w:r>
     </w:p>
     <w:p>
@@ -41,7 +58,24 @@
           <w:sz w:val="28"/>
           <w:szCs w:val="28"/>
         </w:rPr>
-        <w:t>2 Згенерувати в рандомайзері десяткове число х від 20 до 99 ()</w:t>
+        <w:t>2 Згенерувати в рандомайзері десяткове число х від 20 до 99 (</w:t>
+      </w:r>
+      <w:r>
+        <w:rPr>
+          <w:rFonts w:eastAsia="Times New Roman" w:cs="Times New Roman" w:ascii="Times New Roman" w:hAnsi="Times New Roman"/>
+          <w:sz w:val="28"/>
+          <w:szCs w:val="28"/>
+          <w:lang w:val="pl-PL"/>
+        </w:rPr>
+        <w:t>79</w:t>
+      </w:r>
+      <w:r>
+        <w:rPr>
+          <w:rFonts w:eastAsia="Times New Roman" w:cs="Times New Roman" w:ascii="Times New Roman" w:hAnsi="Times New Roman"/>
+          <w:sz w:val="28"/>
+          <w:szCs w:val="28"/>
+        </w:rPr>
+        <w:t>)</w:t>
       </w:r>
     </w:p>
     <w:p>
@@ -55,7 +89,24 @@
           <w:sz w:val="28"/>
           <w:szCs w:val="28"/>
         </w:rPr>
-        <w:t>3 Перевести у у двійкову систему числення ()</w:t>
+        <w:t>3 Перевести у у двійкову систему числення (</w:t>
+      </w:r>
+      <w:r>
+        <w:rPr>
+          <w:rFonts w:eastAsia="Times New Roman" w:cs="Times New Roman" w:ascii="Times New Roman" w:hAnsi="Times New Roman"/>
+          <w:sz w:val="28"/>
+          <w:szCs w:val="28"/>
+          <w:lang w:val="pl-PL"/>
+        </w:rPr>
+        <w:t>1001101</w:t>
+      </w:r>
+      <w:r>
+        <w:rPr>
+          <w:rFonts w:eastAsia="Times New Roman" w:cs="Times New Roman" w:ascii="Times New Roman" w:hAnsi="Times New Roman"/>
+          <w:sz w:val="28"/>
+          <w:szCs w:val="28"/>
+        </w:rPr>
+        <w:t>)</w:t>
       </w:r>
     </w:p>
     <w:p>
@@ -69,30 +120,744 @@
           <w:sz w:val="28"/>
           <w:szCs w:val="28"/>
         </w:rPr>
-        <w:t>4 Перевести х у двійкову систему числення ()</w:t>
-      </w:r>
-    </w:p>
-    <w:p>
-      <w:pPr>
-        <w:pStyle w:val="normal1"/>
-        <w:rPr/>
-      </w:pPr>
-      <w:r>
-        <w:rPr>
-          <w:rFonts w:eastAsia="Times New Roman" w:cs="Times New Roman" w:ascii="Times New Roman" w:hAnsi="Times New Roman"/>
-          <w:sz w:val="28"/>
-          <w:szCs w:val="28"/>
-        </w:rPr>
-        <w:t>5 Додати два двійкових числа х та у</w:t>
-      </w:r>
-    </w:p>
-    <w:p>
-      <w:pPr>
-        <w:pStyle w:val="normal1"/>
-        <w:rPr/>
-      </w:pPr>
-      <w:r>
-        <w:rPr/>
+        <w:t>4 Перевести х у двійкову систему числення (</w:t>
+      </w:r>
+      <w:r>
+        <w:rPr>
+          <w:rFonts w:eastAsia="Times New Roman" w:cs="Times New Roman" w:ascii="Times New Roman" w:hAnsi="Times New Roman"/>
+          <w:sz w:val="28"/>
+          <w:szCs w:val="28"/>
+          <w:lang w:val="pl-PL"/>
+        </w:rPr>
+        <w:t>1001111</w:t>
+      </w:r>
+      <w:r>
+        <w:rPr>
+          <w:rFonts w:eastAsia="Times New Roman" w:cs="Times New Roman" w:ascii="Times New Roman" w:hAnsi="Times New Roman"/>
+          <w:sz w:val="28"/>
+          <w:szCs w:val="28"/>
+        </w:rPr>
+        <w:t>)</w:t>
+      </w:r>
+    </w:p>
+    <w:p>
+      <w:pPr>
+        <w:pStyle w:val="normal1"/>
+        <w:rPr>
+          <w:lang w:val="pl-PL"/>
+        </w:rPr>
+      </w:pPr>
+      <w:r>
+        <w:rPr>
+          <w:lang w:val="pl-PL"/>
+        </w:rPr>
+      </w:r>
+    </w:p>
+    <w:p>
+      <w:pPr>
+        <w:pStyle w:val="normal1"/>
+        <w:rPr>
+          <w:lang w:val="pl-PL"/>
+        </w:rPr>
+      </w:pPr>
+      <w:r>
+        <w:rPr>
+          <w:lang w:val="pl-PL"/>
+        </w:rPr>
+        <w:drawing>
+          <wp:anchor behindDoc="0" distT="0" distB="0" distL="0" distR="0" simplePos="0" locked="0" layoutInCell="0" allowOverlap="1" relativeHeight="2">
+            <wp:simplePos x="0" y="0"/>
+            <wp:positionH relativeFrom="column">
+              <wp:posOffset>243840</wp:posOffset>
+            </wp:positionH>
+            <wp:positionV relativeFrom="paragraph">
+              <wp:posOffset>33020</wp:posOffset>
+            </wp:positionV>
+            <wp:extent cx="5577205" cy="6901180"/>
+            <wp:effectExtent l="0" t="0" r="0" b="0"/>
+            <wp:wrapSquare wrapText="largest"/>
+            <wp:docPr id="1" name="Зображення1"/>
+            <wp:cNvGraphicFramePr>
+              <a:graphicFrameLocks xmlns:a="http://schemas.openxmlformats.org/drawingml/2006/main" noChangeAspect="1"/>
+            </wp:cNvGraphicFramePr>
+            <a:graphic xmlns:a="http://schemas.openxmlformats.org/drawingml/2006/main">
+              <a:graphicData uri="http://schemas.openxmlformats.org/drawingml/2006/picture">
+                <pic:pic xmlns:pic="http://schemas.openxmlformats.org/drawingml/2006/picture">
+                  <pic:nvPicPr>
+                    <pic:cNvPr id="1" name="Зображення1"/>
+                    <pic:cNvPicPr>
+                      <a:picLocks noChangeAspect="1" noChangeArrowheads="1"/>
+                    </pic:cNvPicPr>
+                  </pic:nvPicPr>
+                  <pic:blipFill>
+                    <a:blip r:embed="rId2"/>
+                    <a:srcRect l="55880" t="0" r="39040" b="0"/>
+                    <a:stretch>
+                      <a:fillRect/>
+                    </a:stretch>
+                  </pic:blipFill>
+                  <pic:spPr bwMode="auto">
+                    <a:xfrm>
+                      <a:off x="0" y="0"/>
+                      <a:ext cx="5577205" cy="6901180"/>
+                    </a:xfrm>
+                    <a:prstGeom prst="rect">
+                      <a:avLst/>
+                    </a:prstGeom>
+                    <a:noFill/>
+                  </pic:spPr>
+                </pic:pic>
+              </a:graphicData>
+            </a:graphic>
+          </wp:anchor>
+        </w:drawing>
+      </w:r>
+    </w:p>
+    <w:p>
+      <w:pPr>
+        <w:pStyle w:val="normal1"/>
+        <w:rPr>
+          <w:rFonts w:ascii="Times New Roman" w:hAnsi="Times New Roman" w:eastAsia="Times New Roman" w:cs="Times New Roman"/>
+          <w:sz w:val="28"/>
+          <w:szCs w:val="28"/>
+          <w:lang w:val="pl-PL"/>
+        </w:rPr>
+      </w:pPr>
+      <w:r>
+        <w:rPr>
+          <w:rFonts w:eastAsia="Times New Roman" w:cs="Times New Roman" w:ascii="Times New Roman" w:hAnsi="Times New Roman"/>
+          <w:sz w:val="28"/>
+          <w:szCs w:val="28"/>
+          <w:lang w:val="pl-PL"/>
+        </w:rPr>
+      </w:r>
+    </w:p>
+    <w:p>
+      <w:pPr>
+        <w:pStyle w:val="normal1"/>
+        <w:rPr>
+          <w:rFonts w:ascii="Times New Roman" w:hAnsi="Times New Roman" w:eastAsia="Times New Roman" w:cs="Times New Roman"/>
+          <w:sz w:val="28"/>
+          <w:szCs w:val="28"/>
+          <w:lang w:val="pl-PL"/>
+        </w:rPr>
+      </w:pPr>
+      <w:r>
+        <w:rPr>
+          <w:rFonts w:eastAsia="Times New Roman" w:cs="Times New Roman" w:ascii="Times New Roman" w:hAnsi="Times New Roman"/>
+          <w:sz w:val="28"/>
+          <w:szCs w:val="28"/>
+          <w:lang w:val="pl-PL"/>
+        </w:rPr>
+      </w:r>
+    </w:p>
+    <w:p>
+      <w:pPr>
+        <w:pStyle w:val="normal1"/>
+        <w:rPr>
+          <w:rFonts w:ascii="Times New Roman" w:hAnsi="Times New Roman" w:eastAsia="Times New Roman" w:cs="Times New Roman"/>
+          <w:sz w:val="28"/>
+          <w:szCs w:val="28"/>
+          <w:lang w:val="pl-PL"/>
+        </w:rPr>
+      </w:pPr>
+      <w:r>
+        <w:rPr>
+          <w:rFonts w:eastAsia="Times New Roman" w:cs="Times New Roman" w:ascii="Times New Roman" w:hAnsi="Times New Roman"/>
+          <w:sz w:val="28"/>
+          <w:szCs w:val="28"/>
+          <w:lang w:val="pl-PL"/>
+        </w:rPr>
+      </w:r>
+    </w:p>
+    <w:p>
+      <w:pPr>
+        <w:pStyle w:val="normal1"/>
+        <w:rPr>
+          <w:rFonts w:ascii="Times New Roman" w:hAnsi="Times New Roman" w:eastAsia="Times New Roman" w:cs="Times New Roman"/>
+          <w:sz w:val="28"/>
+          <w:szCs w:val="28"/>
+          <w:lang w:val="pl-PL"/>
+        </w:rPr>
+      </w:pPr>
+      <w:r>
+        <w:rPr>
+          <w:rFonts w:eastAsia="Times New Roman" w:cs="Times New Roman" w:ascii="Times New Roman" w:hAnsi="Times New Roman"/>
+          <w:sz w:val="28"/>
+          <w:szCs w:val="28"/>
+          <w:lang w:val="pl-PL"/>
+        </w:rPr>
+      </w:r>
+    </w:p>
+    <w:p>
+      <w:pPr>
+        <w:pStyle w:val="normal1"/>
+        <w:rPr>
+          <w:rFonts w:ascii="Times New Roman" w:hAnsi="Times New Roman" w:eastAsia="Times New Roman" w:cs="Times New Roman"/>
+          <w:sz w:val="28"/>
+          <w:szCs w:val="28"/>
+          <w:lang w:val="pl-PL"/>
+        </w:rPr>
+      </w:pPr>
+      <w:r>
+        <w:rPr>
+          <w:rFonts w:eastAsia="Times New Roman" w:cs="Times New Roman" w:ascii="Times New Roman" w:hAnsi="Times New Roman"/>
+          <w:sz w:val="28"/>
+          <w:szCs w:val="28"/>
+          <w:lang w:val="pl-PL"/>
+        </w:rPr>
+      </w:r>
+    </w:p>
+    <w:p>
+      <w:pPr>
+        <w:pStyle w:val="normal1"/>
+        <w:rPr>
+          <w:rFonts w:ascii="Times New Roman" w:hAnsi="Times New Roman" w:eastAsia="Times New Roman" w:cs="Times New Roman"/>
+          <w:sz w:val="28"/>
+          <w:szCs w:val="28"/>
+          <w:lang w:val="pl-PL"/>
+        </w:rPr>
+      </w:pPr>
+      <w:r>
+        <w:rPr>
+          <w:rFonts w:eastAsia="Times New Roman" w:cs="Times New Roman" w:ascii="Times New Roman" w:hAnsi="Times New Roman"/>
+          <w:sz w:val="28"/>
+          <w:szCs w:val="28"/>
+          <w:lang w:val="pl-PL"/>
+        </w:rPr>
+      </w:r>
+    </w:p>
+    <w:p>
+      <w:pPr>
+        <w:pStyle w:val="normal1"/>
+        <w:rPr>
+          <w:rFonts w:ascii="Times New Roman" w:hAnsi="Times New Roman" w:eastAsia="Times New Roman" w:cs="Times New Roman"/>
+          <w:sz w:val="28"/>
+          <w:szCs w:val="28"/>
+          <w:lang w:val="pl-PL"/>
+        </w:rPr>
+      </w:pPr>
+      <w:r>
+        <w:rPr>
+          <w:rFonts w:eastAsia="Times New Roman" w:cs="Times New Roman" w:ascii="Times New Roman" w:hAnsi="Times New Roman"/>
+          <w:sz w:val="28"/>
+          <w:szCs w:val="28"/>
+          <w:lang w:val="pl-PL"/>
+        </w:rPr>
+      </w:r>
+    </w:p>
+    <w:p>
+      <w:pPr>
+        <w:pStyle w:val="normal1"/>
+        <w:rPr>
+          <w:rFonts w:ascii="Times New Roman" w:hAnsi="Times New Roman" w:eastAsia="Times New Roman" w:cs="Times New Roman"/>
+          <w:sz w:val="28"/>
+          <w:szCs w:val="28"/>
+          <w:lang w:val="pl-PL"/>
+        </w:rPr>
+      </w:pPr>
+      <w:r>
+        <w:rPr>
+          <w:rFonts w:eastAsia="Times New Roman" w:cs="Times New Roman" w:ascii="Times New Roman" w:hAnsi="Times New Roman"/>
+          <w:sz w:val="28"/>
+          <w:szCs w:val="28"/>
+          <w:lang w:val="pl-PL"/>
+        </w:rPr>
+      </w:r>
+    </w:p>
+    <w:p>
+      <w:pPr>
+        <w:pStyle w:val="normal1"/>
+        <w:rPr>
+          <w:rFonts w:ascii="Times New Roman" w:hAnsi="Times New Roman" w:eastAsia="Times New Roman" w:cs="Times New Roman"/>
+          <w:sz w:val="28"/>
+          <w:szCs w:val="28"/>
+          <w:lang w:val="pl-PL"/>
+        </w:rPr>
+      </w:pPr>
+      <w:r>
+        <w:rPr>
+          <w:rFonts w:eastAsia="Times New Roman" w:cs="Times New Roman" w:ascii="Times New Roman" w:hAnsi="Times New Roman"/>
+          <w:sz w:val="28"/>
+          <w:szCs w:val="28"/>
+          <w:lang w:val="pl-PL"/>
+        </w:rPr>
+      </w:r>
+    </w:p>
+    <w:p>
+      <w:pPr>
+        <w:pStyle w:val="normal1"/>
+        <w:rPr>
+          <w:rFonts w:ascii="Times New Roman" w:hAnsi="Times New Roman" w:eastAsia="Times New Roman" w:cs="Times New Roman"/>
+          <w:sz w:val="28"/>
+          <w:szCs w:val="28"/>
+          <w:lang w:val="pl-PL"/>
+        </w:rPr>
+      </w:pPr>
+      <w:r>
+        <w:rPr>
+          <w:rFonts w:eastAsia="Times New Roman" w:cs="Times New Roman" w:ascii="Times New Roman" w:hAnsi="Times New Roman"/>
+          <w:sz w:val="28"/>
+          <w:szCs w:val="28"/>
+          <w:lang w:val="pl-PL"/>
+        </w:rPr>
+      </w:r>
+    </w:p>
+    <w:p>
+      <w:pPr>
+        <w:pStyle w:val="normal1"/>
+        <w:rPr>
+          <w:rFonts w:ascii="Times New Roman" w:hAnsi="Times New Roman" w:eastAsia="Times New Roman" w:cs="Times New Roman"/>
+          <w:sz w:val="28"/>
+          <w:szCs w:val="28"/>
+          <w:lang w:val="pl-PL"/>
+        </w:rPr>
+      </w:pPr>
+      <w:r>
+        <w:rPr>
+          <w:rFonts w:eastAsia="Times New Roman" w:cs="Times New Roman" w:ascii="Times New Roman" w:hAnsi="Times New Roman"/>
+          <w:sz w:val="28"/>
+          <w:szCs w:val="28"/>
+          <w:lang w:val="pl-PL"/>
+        </w:rPr>
+      </w:r>
+    </w:p>
+    <w:p>
+      <w:pPr>
+        <w:pStyle w:val="normal1"/>
+        <w:rPr>
+          <w:rFonts w:ascii="Times New Roman" w:hAnsi="Times New Roman" w:eastAsia="Times New Roman" w:cs="Times New Roman"/>
+          <w:sz w:val="28"/>
+          <w:szCs w:val="28"/>
+          <w:lang w:val="pl-PL"/>
+        </w:rPr>
+      </w:pPr>
+      <w:r>
+        <w:rPr>
+          <w:rFonts w:eastAsia="Times New Roman" w:cs="Times New Roman" w:ascii="Times New Roman" w:hAnsi="Times New Roman"/>
+          <w:sz w:val="28"/>
+          <w:szCs w:val="28"/>
+          <w:lang w:val="pl-PL"/>
+        </w:rPr>
+      </w:r>
+    </w:p>
+    <w:p>
+      <w:pPr>
+        <w:pStyle w:val="normal1"/>
+        <w:rPr>
+          <w:rFonts w:ascii="Times New Roman" w:hAnsi="Times New Roman" w:eastAsia="Times New Roman" w:cs="Times New Roman"/>
+          <w:sz w:val="28"/>
+          <w:szCs w:val="28"/>
+          <w:lang w:val="pl-PL"/>
+        </w:rPr>
+      </w:pPr>
+      <w:r>
+        <w:rPr>
+          <w:rFonts w:eastAsia="Times New Roman" w:cs="Times New Roman" w:ascii="Times New Roman" w:hAnsi="Times New Roman"/>
+          <w:sz w:val="28"/>
+          <w:szCs w:val="28"/>
+          <w:lang w:val="pl-PL"/>
+        </w:rPr>
+      </w:r>
+    </w:p>
+    <w:p>
+      <w:pPr>
+        <w:pStyle w:val="normal1"/>
+        <w:rPr>
+          <w:rFonts w:ascii="Times New Roman" w:hAnsi="Times New Roman" w:eastAsia="Times New Roman" w:cs="Times New Roman"/>
+          <w:sz w:val="28"/>
+          <w:szCs w:val="28"/>
+          <w:lang w:val="pl-PL"/>
+        </w:rPr>
+      </w:pPr>
+      <w:r>
+        <w:rPr>
+          <w:rFonts w:eastAsia="Times New Roman" w:cs="Times New Roman" w:ascii="Times New Roman" w:hAnsi="Times New Roman"/>
+          <w:sz w:val="28"/>
+          <w:szCs w:val="28"/>
+          <w:lang w:val="pl-PL"/>
+        </w:rPr>
+      </w:r>
+    </w:p>
+    <w:p>
+      <w:pPr>
+        <w:pStyle w:val="normal1"/>
+        <w:rPr>
+          <w:rFonts w:ascii="Times New Roman" w:hAnsi="Times New Roman" w:eastAsia="Times New Roman" w:cs="Times New Roman"/>
+          <w:sz w:val="28"/>
+          <w:szCs w:val="28"/>
+          <w:lang w:val="pl-PL"/>
+        </w:rPr>
+      </w:pPr>
+      <w:r>
+        <w:rPr>
+          <w:rFonts w:eastAsia="Times New Roman" w:cs="Times New Roman" w:ascii="Times New Roman" w:hAnsi="Times New Roman"/>
+          <w:sz w:val="28"/>
+          <w:szCs w:val="28"/>
+          <w:lang w:val="pl-PL"/>
+        </w:rPr>
+      </w:r>
+    </w:p>
+    <w:p>
+      <w:pPr>
+        <w:pStyle w:val="normal1"/>
+        <w:rPr>
+          <w:rFonts w:ascii="Times New Roman" w:hAnsi="Times New Roman" w:eastAsia="Times New Roman" w:cs="Times New Roman"/>
+          <w:sz w:val="28"/>
+          <w:szCs w:val="28"/>
+          <w:lang w:val="pl-PL"/>
+        </w:rPr>
+      </w:pPr>
+      <w:r>
+        <w:rPr>
+          <w:rFonts w:eastAsia="Times New Roman" w:cs="Times New Roman" w:ascii="Times New Roman" w:hAnsi="Times New Roman"/>
+          <w:sz w:val="28"/>
+          <w:szCs w:val="28"/>
+          <w:lang w:val="pl-PL"/>
+        </w:rPr>
+      </w:r>
+    </w:p>
+    <w:p>
+      <w:pPr>
+        <w:pStyle w:val="normal1"/>
+        <w:rPr>
+          <w:rFonts w:ascii="Times New Roman" w:hAnsi="Times New Roman" w:eastAsia="Times New Roman" w:cs="Times New Roman"/>
+          <w:sz w:val="28"/>
+          <w:szCs w:val="28"/>
+          <w:lang w:val="pl-PL"/>
+        </w:rPr>
+      </w:pPr>
+      <w:r>
+        <w:rPr>
+          <w:rFonts w:eastAsia="Times New Roman" w:cs="Times New Roman" w:ascii="Times New Roman" w:hAnsi="Times New Roman"/>
+          <w:sz w:val="28"/>
+          <w:szCs w:val="28"/>
+          <w:lang w:val="pl-PL"/>
+        </w:rPr>
+      </w:r>
+    </w:p>
+    <w:p>
+      <w:pPr>
+        <w:pStyle w:val="normal1"/>
+        <w:rPr>
+          <w:rFonts w:ascii="Times New Roman" w:hAnsi="Times New Roman" w:eastAsia="Times New Roman" w:cs="Times New Roman"/>
+          <w:sz w:val="28"/>
+          <w:szCs w:val="28"/>
+          <w:lang w:val="pl-PL"/>
+        </w:rPr>
+      </w:pPr>
+      <w:r>
+        <w:rPr>
+          <w:rFonts w:eastAsia="Times New Roman" w:cs="Times New Roman" w:ascii="Times New Roman" w:hAnsi="Times New Roman"/>
+          <w:sz w:val="28"/>
+          <w:szCs w:val="28"/>
+          <w:lang w:val="pl-PL"/>
+        </w:rPr>
+      </w:r>
+    </w:p>
+    <w:p>
+      <w:pPr>
+        <w:pStyle w:val="normal1"/>
+        <w:rPr>
+          <w:rFonts w:ascii="Times New Roman" w:hAnsi="Times New Roman" w:eastAsia="Times New Roman" w:cs="Times New Roman"/>
+          <w:sz w:val="28"/>
+          <w:szCs w:val="28"/>
+          <w:lang w:val="pl-PL"/>
+        </w:rPr>
+      </w:pPr>
+      <w:r>
+        <w:rPr>
+          <w:rFonts w:eastAsia="Times New Roman" w:cs="Times New Roman" w:ascii="Times New Roman" w:hAnsi="Times New Roman"/>
+          <w:sz w:val="28"/>
+          <w:szCs w:val="28"/>
+          <w:lang w:val="pl-PL"/>
+        </w:rPr>
+      </w:r>
+    </w:p>
+    <w:p>
+      <w:pPr>
+        <w:pStyle w:val="normal1"/>
+        <w:rPr>
+          <w:rFonts w:ascii="Times New Roman" w:hAnsi="Times New Roman" w:eastAsia="Times New Roman" w:cs="Times New Roman"/>
+          <w:sz w:val="28"/>
+          <w:szCs w:val="28"/>
+          <w:lang w:val="pl-PL"/>
+        </w:rPr>
+      </w:pPr>
+      <w:r>
+        <w:rPr>
+          <w:rFonts w:eastAsia="Times New Roman" w:cs="Times New Roman" w:ascii="Times New Roman" w:hAnsi="Times New Roman"/>
+          <w:sz w:val="28"/>
+          <w:szCs w:val="28"/>
+          <w:lang w:val="pl-PL"/>
+        </w:rPr>
+      </w:r>
+    </w:p>
+    <w:p>
+      <w:pPr>
+        <w:pStyle w:val="normal1"/>
+        <w:rPr>
+          <w:rFonts w:ascii="Times New Roman" w:hAnsi="Times New Roman" w:eastAsia="Times New Roman" w:cs="Times New Roman"/>
+          <w:sz w:val="28"/>
+          <w:szCs w:val="28"/>
+          <w:lang w:val="pl-PL"/>
+        </w:rPr>
+      </w:pPr>
+      <w:r>
+        <w:rPr>
+          <w:rFonts w:eastAsia="Times New Roman" w:cs="Times New Roman" w:ascii="Times New Roman" w:hAnsi="Times New Roman"/>
+          <w:sz w:val="28"/>
+          <w:szCs w:val="28"/>
+          <w:lang w:val="pl-PL"/>
+        </w:rPr>
+      </w:r>
+    </w:p>
+    <w:p>
+      <w:pPr>
+        <w:pStyle w:val="normal1"/>
+        <w:rPr>
+          <w:rFonts w:ascii="Times New Roman" w:hAnsi="Times New Roman" w:eastAsia="Times New Roman" w:cs="Times New Roman"/>
+          <w:sz w:val="28"/>
+          <w:szCs w:val="28"/>
+          <w:lang w:val="pl-PL"/>
+        </w:rPr>
+      </w:pPr>
+      <w:r>
+        <w:rPr>
+          <w:rFonts w:eastAsia="Times New Roman" w:cs="Times New Roman" w:ascii="Times New Roman" w:hAnsi="Times New Roman"/>
+          <w:sz w:val="28"/>
+          <w:szCs w:val="28"/>
+          <w:lang w:val="pl-PL"/>
+        </w:rPr>
+      </w:r>
+    </w:p>
+    <w:p>
+      <w:pPr>
+        <w:pStyle w:val="normal1"/>
+        <w:rPr>
+          <w:rFonts w:ascii="Times New Roman" w:hAnsi="Times New Roman" w:eastAsia="Times New Roman" w:cs="Times New Roman"/>
+          <w:sz w:val="28"/>
+          <w:szCs w:val="28"/>
+          <w:lang w:val="pl-PL"/>
+        </w:rPr>
+      </w:pPr>
+      <w:r>
+        <w:rPr>
+          <w:rFonts w:eastAsia="Times New Roman" w:cs="Times New Roman" w:ascii="Times New Roman" w:hAnsi="Times New Roman"/>
+          <w:sz w:val="28"/>
+          <w:szCs w:val="28"/>
+          <w:lang w:val="pl-PL"/>
+        </w:rPr>
+      </w:r>
+    </w:p>
+    <w:p>
+      <w:pPr>
+        <w:pStyle w:val="normal1"/>
+        <w:rPr>
+          <w:rFonts w:ascii="Times New Roman" w:hAnsi="Times New Roman" w:eastAsia="Times New Roman" w:cs="Times New Roman"/>
+          <w:sz w:val="28"/>
+          <w:szCs w:val="28"/>
+          <w:lang w:val="pl-PL"/>
+        </w:rPr>
+      </w:pPr>
+      <w:r>
+        <w:rPr>
+          <w:rFonts w:eastAsia="Times New Roman" w:cs="Times New Roman" w:ascii="Times New Roman" w:hAnsi="Times New Roman"/>
+          <w:sz w:val="28"/>
+          <w:szCs w:val="28"/>
+          <w:lang w:val="pl-PL"/>
+        </w:rPr>
+      </w:r>
+    </w:p>
+    <w:p>
+      <w:pPr>
+        <w:pStyle w:val="normal1"/>
+        <w:rPr>
+          <w:rFonts w:ascii="Times New Roman" w:hAnsi="Times New Roman" w:eastAsia="Times New Roman" w:cs="Times New Roman"/>
+          <w:sz w:val="28"/>
+          <w:szCs w:val="28"/>
+          <w:lang w:val="pl-PL"/>
+        </w:rPr>
+      </w:pPr>
+      <w:r>
+        <w:rPr>
+          <w:rFonts w:eastAsia="Times New Roman" w:cs="Times New Roman" w:ascii="Times New Roman" w:hAnsi="Times New Roman"/>
+          <w:sz w:val="28"/>
+          <w:szCs w:val="28"/>
+          <w:lang w:val="pl-PL"/>
+        </w:rPr>
+      </w:r>
+    </w:p>
+    <w:p>
+      <w:pPr>
+        <w:pStyle w:val="normal1"/>
+        <w:rPr>
+          <w:rFonts w:ascii="Times New Roman" w:hAnsi="Times New Roman" w:eastAsia="Times New Roman" w:cs="Times New Roman"/>
+          <w:sz w:val="28"/>
+          <w:szCs w:val="28"/>
+          <w:lang w:val="pl-PL"/>
+        </w:rPr>
+      </w:pPr>
+      <w:r>
+        <w:rPr>
+          <w:rFonts w:eastAsia="Times New Roman" w:cs="Times New Roman" w:ascii="Times New Roman" w:hAnsi="Times New Roman"/>
+          <w:sz w:val="28"/>
+          <w:szCs w:val="28"/>
+          <w:lang w:val="pl-PL"/>
+        </w:rPr>
+        <w:drawing>
+          <wp:anchor behindDoc="0" distT="0" distB="0" distL="0" distR="0" simplePos="0" locked="0" layoutInCell="0" allowOverlap="1" relativeHeight="3">
+            <wp:simplePos x="0" y="0"/>
+            <wp:positionH relativeFrom="column">
+              <wp:posOffset>62865</wp:posOffset>
+            </wp:positionH>
+            <wp:positionV relativeFrom="paragraph">
+              <wp:posOffset>153670</wp:posOffset>
+            </wp:positionV>
+            <wp:extent cx="5731510" cy="1840865"/>
+            <wp:effectExtent l="0" t="0" r="0" b="0"/>
+            <wp:wrapSquare wrapText="largest"/>
+            <wp:docPr id="2" name="Зображення2"/>
+            <wp:cNvGraphicFramePr>
+              <a:graphicFrameLocks xmlns:a="http://schemas.openxmlformats.org/drawingml/2006/main" noChangeAspect="1"/>
+            </wp:cNvGraphicFramePr>
+            <a:graphic xmlns:a="http://schemas.openxmlformats.org/drawingml/2006/main">
+              <a:graphicData uri="http://schemas.openxmlformats.org/drawingml/2006/picture">
+                <pic:pic xmlns:pic="http://schemas.openxmlformats.org/drawingml/2006/picture">
+                  <pic:nvPicPr>
+                    <pic:cNvPr id="2" name="Зображення2"/>
+                    <pic:cNvPicPr>
+                      <a:picLocks noChangeAspect="1" noChangeArrowheads="1"/>
+                    </pic:cNvPicPr>
+                  </pic:nvPicPr>
+                  <pic:blipFill>
+                    <a:blip r:embed="rId3"/>
+                    <a:srcRect l="0" t="0" r="0" b="2606797"/>
+                    <a:stretch>
+                      <a:fillRect/>
+                    </a:stretch>
+                  </pic:blipFill>
+                  <pic:spPr bwMode="auto">
+                    <a:xfrm>
+                      <a:off x="0" y="0"/>
+                      <a:ext cx="5731510" cy="1840865"/>
+                    </a:xfrm>
+                    <a:prstGeom prst="rect">
+                      <a:avLst/>
+                    </a:prstGeom>
+                    <a:noFill/>
+                  </pic:spPr>
+                </pic:pic>
+              </a:graphicData>
+            </a:graphic>
+          </wp:anchor>
+        </w:drawing>
+      </w:r>
+    </w:p>
+    <w:p>
+      <w:pPr>
+        <w:pStyle w:val="normal1"/>
+        <w:rPr>
+          <w:rFonts w:ascii="Times New Roman" w:hAnsi="Times New Roman" w:eastAsia="Times New Roman" w:cs="Times New Roman"/>
+          <w:sz w:val="28"/>
+          <w:szCs w:val="28"/>
+          <w:lang w:val="pl-PL"/>
+        </w:rPr>
+      </w:pPr>
+      <w:r>
+        <w:rPr>
+          <w:rFonts w:eastAsia="Times New Roman" w:cs="Times New Roman" w:ascii="Times New Roman" w:hAnsi="Times New Roman"/>
+          <w:sz w:val="28"/>
+          <w:szCs w:val="28"/>
+          <w:lang w:val="pl-PL"/>
+        </w:rPr>
+        <w:t>5 Додати два двійкових числа х та у.</w:t>
+      </w:r>
+    </w:p>
+    <w:p>
+      <w:pPr>
+        <w:pStyle w:val="normal1"/>
+        <w:rPr>
+          <w:rFonts w:ascii="Times New Roman" w:hAnsi="Times New Roman" w:eastAsia="Times New Roman" w:cs="Times New Roman"/>
+          <w:sz w:val="28"/>
+          <w:szCs w:val="28"/>
+          <w:lang w:val="pl-PL"/>
+        </w:rPr>
+      </w:pPr>
+      <w:r>
+        <w:rPr>
+          <w:rFonts w:eastAsia="Times New Roman" w:cs="Times New Roman" w:ascii="Times New Roman" w:hAnsi="Times New Roman"/>
+          <w:sz w:val="28"/>
+          <w:szCs w:val="28"/>
+          <w:lang w:val="pl-PL"/>
+        </w:rPr>
+        <w:t>x + y = 1001101 + 10011111 = 10011100</w:t>
+      </w:r>
+    </w:p>
+    <w:p>
+      <w:pPr>
+        <w:pStyle w:val="normal1"/>
+        <w:rPr>
+          <w:rFonts w:ascii="Times New Roman" w:hAnsi="Times New Roman" w:eastAsia="Times New Roman" w:cs="Times New Roman"/>
+          <w:sz w:val="28"/>
+          <w:szCs w:val="28"/>
+          <w:lang w:val="pl-PL"/>
+        </w:rPr>
+      </w:pPr>
+      <w:r>
+        <w:rPr>
+          <w:rFonts w:eastAsia="Times New Roman" w:cs="Times New Roman" w:ascii="Times New Roman" w:hAnsi="Times New Roman"/>
+          <w:sz w:val="28"/>
+          <w:szCs w:val="28"/>
+          <w:lang w:val="pl-PL"/>
+        </w:rPr>
+        <w:drawing>
+          <wp:anchor behindDoc="0" distT="0" distB="0" distL="0" distR="0" simplePos="0" locked="0" layoutInCell="0" allowOverlap="1" relativeHeight="4">
+            <wp:simplePos x="0" y="0"/>
+            <wp:positionH relativeFrom="column">
+              <wp:posOffset>0</wp:posOffset>
+            </wp:positionH>
+            <wp:positionV relativeFrom="paragraph">
+              <wp:posOffset>78740</wp:posOffset>
+            </wp:positionV>
+            <wp:extent cx="5731510" cy="5245735"/>
+            <wp:effectExtent l="0" t="0" r="0" b="0"/>
+            <wp:wrapSquare wrapText="largest"/>
+            <wp:docPr id="3" name="Зображення3"/>
+            <wp:cNvGraphicFramePr>
+              <a:graphicFrameLocks xmlns:a="http://schemas.openxmlformats.org/drawingml/2006/main" noChangeAspect="1"/>
+            </wp:cNvGraphicFramePr>
+            <a:graphic xmlns:a="http://schemas.openxmlformats.org/drawingml/2006/main">
+              <a:graphicData uri="http://schemas.openxmlformats.org/drawingml/2006/picture">
+                <pic:pic xmlns:pic="http://schemas.openxmlformats.org/drawingml/2006/picture">
+                  <pic:nvPicPr>
+                    <pic:cNvPr id="3" name="Зображення3"/>
+                    <pic:cNvPicPr>
+                      <a:picLocks noChangeAspect="1" noChangeArrowheads="1"/>
+                    </pic:cNvPicPr>
+                  </pic:nvPicPr>
+                  <pic:blipFill>
+                    <a:blip r:embed="rId4"/>
+                    <a:srcRect l="0" t="901953" r="0" b="0"/>
+                    <a:stretch>
+                      <a:fillRect/>
+                    </a:stretch>
+                  </pic:blipFill>
+                  <pic:spPr bwMode="auto">
+                    <a:xfrm>
+                      <a:off x="0" y="0"/>
+                      <a:ext cx="5731510" cy="5245735"/>
+                    </a:xfrm>
+                    <a:prstGeom prst="rect">
+                      <a:avLst/>
+                    </a:prstGeom>
+                    <a:noFill/>
+                  </pic:spPr>
+                </pic:pic>
+              </a:graphicData>
+            </a:graphic>
+          </wp:anchor>
+        </w:drawing>
       </w:r>
     </w:p>
     <w:sectPr>
@@ -130,6 +895,7 @@
     <w:qFormat/>
     <w:pPr>
       <w:widowControl/>
+      <w:suppressAutoHyphens w:val="true"/>
       <w:bidi w:val="0"/>
       <w:spacing w:lineRule="auto" w:line="276" w:before="0" w:after="0"/>
       <w:jc w:val="start"/>
@@ -304,11 +1070,38 @@
       <w:rFonts w:cs="Arial"/>
     </w:rPr>
   </w:style>
+  <w:style w:type="paragraph" w:styleId="user">
+    <w:name w:val="Заголовок (user)"/>
+    <w:basedOn w:val="Normal"/>
+    <w:next w:val="BodyText"/>
+    <w:qFormat/>
+    <w:pPr>
+      <w:keepNext w:val="true"/>
+      <w:spacing w:before="240" w:after="120"/>
+    </w:pPr>
+    <w:rPr>
+      <w:rFonts w:ascii="Liberation Sans" w:hAnsi="Liberation Sans" w:eastAsia="Microsoft YaHei" w:cs="Arial"/>
+      <w:sz w:val="28"/>
+      <w:szCs w:val="28"/>
+    </w:rPr>
+  </w:style>
+  <w:style w:type="paragraph" w:styleId="user1">
+    <w:name w:val="Покажчик (user)"/>
+    <w:basedOn w:val="Normal"/>
+    <w:qFormat/>
+    <w:pPr>
+      <w:suppressLineNumbers/>
+    </w:pPr>
+    <w:rPr>
+      <w:rFonts w:cs="Arial"/>
+    </w:rPr>
+  </w:style>
   <w:style w:type="paragraph" w:styleId="normal1" w:default="1">
     <w:name w:val="normal1"/>
     <w:qFormat/>
     <w:pPr>
       <w:widowControl/>
+      <w:suppressAutoHyphens w:val="true"/>
       <w:bidi w:val="0"/>
       <w:spacing w:lineRule="auto" w:line="276" w:before="0" w:after="0"/>
       <w:jc w:val="start"/>

</xml_diff>